<commit_message>
Updating Java Week 6 Final Project doc and adding PDF of same name
</commit_message>
<xml_diff>
--- a/Java-Week6_Final-Project-3.docx
+++ b/Java-Week6_Final-Project-3.docx
@@ -35,6 +35,20 @@
           <w:bCs/>
         </w:rPr>
         <w:t xml:space="preserve"> </w:t>
+      </w:r>
+      <w:r>
+        <w:rPr>
+          <w:rFonts w:ascii="Calibri" w:hAnsi="Calibri"/>
+          <w:b/>
+          <w:bCs/>
+        </w:rPr>
+        <w:t xml:space="preserve"> </w:t>
+      </w:r>
+      <w:r>
+        <w:rPr>
+          <w:rFonts w:ascii="Calibri" w:hAnsi="Calibri"/>
+        </w:rPr>
+        <w:t>https://github.com/MichaelG2022/Week-6-Java-Final-Coding-Project</w:t>
       </w:r>
     </w:p>
     <w:p>
@@ -111,7 +125,6 @@
           </w14:textOutline>
         </w:rPr>
       </w:pPr>
-      <w:proofErr w:type="gramStart"/>
       <w:r>
         <w:rPr>
           <w:rFonts w:ascii="Calibri" w:hAnsi="Calibri"/>
@@ -126,24 +139,7 @@
             <w14:miter w14:lim="400000"/>
           </w14:textOutline>
         </w:rPr>
-        <w:t>Instructions:</w:t>
-      </w:r>
-      <w:proofErr w:type="gramEnd"/>
-      <w:r>
-        <w:rPr>
-          <w:rFonts w:ascii="Calibri" w:hAnsi="Calibri"/>
-          <w:b/>
-          <w:bCs/>
-          <w:sz w:val="20"/>
-          <w:szCs w:val="20"/>
-          <w:lang w:val="fr-FR"/>
-          <w14:textOutline w14:w="12700" w14:cap="flat" w14:cmpd="sng" w14:algn="ctr">
-            <w14:noFill/>
-            <w14:prstDash w14:val="solid"/>
-            <w14:miter w14:lim="400000"/>
-          </w14:textOutline>
-        </w:rPr>
-        <w:t xml:space="preserve"> </w:t>
+        <w:t xml:space="preserve">Instructions: </w:t>
       </w:r>
     </w:p>
     <w:p>
@@ -730,11 +726,14 @@
     </w:p>
     <w:p>
       <w:pPr>
-        <w:spacing w:after="160" w:line="259" w:lineRule="auto"/>
-      </w:pPr>
-      <w:r>
-        <w:br w:type="page"/>
-      </w:r>
+        <w:pStyle w:val="Body"/>
+        <w:rPr>
+          <w:b/>
+          <w:bCs/>
+          <w:sz w:val="20"/>
+          <w:szCs w:val="20"/>
+        </w:rPr>
+      </w:pPr>
     </w:p>
     <w:p>
       <w:pPr>
@@ -899,23 +898,7 @@
           <w:sz w:val="20"/>
           <w:szCs w:val="20"/>
         </w:rPr>
-        <w:t xml:space="preserve"> (</w:t>
-      </w:r>
-      <w:proofErr w:type="gramStart"/>
-      <w:r>
-        <w:rPr>
-          <w:sz w:val="20"/>
-          <w:szCs w:val="20"/>
-        </w:rPr>
-        <w:t>e.g.</w:t>
-      </w:r>
-      <w:proofErr w:type="gramEnd"/>
-      <w:r>
-        <w:rPr>
-          <w:sz w:val="20"/>
-          <w:szCs w:val="20"/>
-        </w:rPr>
-        <w:t xml:space="preserve"> Ace of Diamonds, or Two of Hearts)</w:t>
+        <w:t xml:space="preserve"> (e.g. Ace of Diamonds, or Two of Hearts)</w:t>
       </w:r>
     </w:p>
     <w:p>
@@ -1621,23 +1604,7 @@
           <w:sz w:val="20"/>
           <w:szCs w:val="20"/>
         </w:rPr>
-        <w:t xml:space="preserve">Using the Card </w:t>
-      </w:r>
-      <w:proofErr w:type="gramStart"/>
-      <w:r>
-        <w:rPr>
-          <w:sz w:val="20"/>
-          <w:szCs w:val="20"/>
-        </w:rPr>
-        <w:t>describe(</w:t>
-      </w:r>
-      <w:proofErr w:type="gramEnd"/>
-      <w:r>
-        <w:rPr>
-          <w:sz w:val="20"/>
-          <w:szCs w:val="20"/>
-        </w:rPr>
-        <w:t>) method when each card is flipped illustrates the game play.</w:t>
+        <w:t>Using the Card describe() method when each card is flipped illustrates the game play.</w:t>
       </w:r>
     </w:p>
     <w:p>
@@ -3307,7 +3274,7 @@
   <w:num w:numId="9" w16cid:durableId="1502700569">
     <w:abstractNumId w:val="1"/>
     <w:lvlOverride w:ilvl="0">
-      <w:lvl w:ilvl="0" w:tplc="AF12B4BE">
+      <w:lvl w:ilvl="0" w:tplc="6450D242">
         <w:start w:val="1"/>
         <w:numFmt w:val="decimal"/>
         <w:lvlText w:val="%1."/>
@@ -3334,7 +3301,7 @@
       </w:lvl>
     </w:lvlOverride>
     <w:lvlOverride w:ilvl="1">
-      <w:lvl w:ilvl="1" w:tplc="65887554">
+      <w:lvl w:ilvl="1" w:tplc="B006505C">
         <w:start w:val="1"/>
         <w:numFmt w:val="lowerLetter"/>
         <w:lvlText w:val="%2."/>
@@ -3361,7 +3328,7 @@
       </w:lvl>
     </w:lvlOverride>
     <w:lvlOverride w:ilvl="2">
-      <w:lvl w:ilvl="2" w:tplc="9EA0C694">
+      <w:lvl w:ilvl="2" w:tplc="3A2CF96A">
         <w:start w:val="1"/>
         <w:numFmt w:val="lowerRoman"/>
         <w:lvlText w:val="%3."/>
@@ -3388,7 +3355,7 @@
       </w:lvl>
     </w:lvlOverride>
     <w:lvlOverride w:ilvl="3">
-      <w:lvl w:ilvl="3" w:tplc="D2B86B7E">
+      <w:lvl w:ilvl="3" w:tplc="FD94A668">
         <w:start w:val="1"/>
         <w:numFmt w:val="decimal"/>
         <w:lvlText w:val="%4."/>
@@ -3415,7 +3382,7 @@
       </w:lvl>
     </w:lvlOverride>
     <w:lvlOverride w:ilvl="4">
-      <w:lvl w:ilvl="4" w:tplc="1F8CA534">
+      <w:lvl w:ilvl="4" w:tplc="67440A94">
         <w:start w:val="1"/>
         <w:numFmt w:val="lowerLetter"/>
         <w:lvlText w:val="%5."/>
@@ -3442,7 +3409,7 @@
       </w:lvl>
     </w:lvlOverride>
     <w:lvlOverride w:ilvl="5">
-      <w:lvl w:ilvl="5" w:tplc="630672EA">
+      <w:lvl w:ilvl="5" w:tplc="20E0A68E">
         <w:start w:val="1"/>
         <w:numFmt w:val="lowerRoman"/>
         <w:lvlText w:val="%6."/>
@@ -3469,7 +3436,7 @@
       </w:lvl>
     </w:lvlOverride>
     <w:lvlOverride w:ilvl="6">
-      <w:lvl w:ilvl="6" w:tplc="FEAE1C04">
+      <w:lvl w:ilvl="6" w:tplc="26107E84">
         <w:start w:val="1"/>
         <w:numFmt w:val="decimal"/>
         <w:lvlText w:val="%7."/>
@@ -3496,7 +3463,7 @@
       </w:lvl>
     </w:lvlOverride>
     <w:lvlOverride w:ilvl="7">
-      <w:lvl w:ilvl="7" w:tplc="4B580656">
+      <w:lvl w:ilvl="7" w:tplc="2A823EC6">
         <w:start w:val="1"/>
         <w:numFmt w:val="lowerLetter"/>
         <w:lvlText w:val="%8."/>
@@ -3523,7 +3490,7 @@
       </w:lvl>
     </w:lvlOverride>
     <w:lvlOverride w:ilvl="8">
-      <w:lvl w:ilvl="8" w:tplc="61043458">
+      <w:lvl w:ilvl="8" w:tplc="8B8E3660">
         <w:start w:val="1"/>
         <w:numFmt w:val="lowerRoman"/>
         <w:lvlText w:val="%9."/>
@@ -3553,7 +3520,7 @@
   <w:num w:numId="10" w16cid:durableId="1404643261">
     <w:abstractNumId w:val="1"/>
     <w:lvlOverride w:ilvl="0">
-      <w:lvl w:ilvl="0" w:tplc="AF12B4BE">
+      <w:lvl w:ilvl="0" w:tplc="6450D242">
         <w:start w:val="1"/>
         <w:numFmt w:val="decimal"/>
         <w:lvlText w:val="%1."/>
@@ -3580,7 +3547,7 @@
       </w:lvl>
     </w:lvlOverride>
     <w:lvlOverride w:ilvl="1">
-      <w:lvl w:ilvl="1" w:tplc="65887554">
+      <w:lvl w:ilvl="1" w:tplc="B006505C">
         <w:start w:val="1"/>
         <w:numFmt w:val="lowerLetter"/>
         <w:lvlText w:val="%2."/>
@@ -3607,7 +3574,7 @@
       </w:lvl>
     </w:lvlOverride>
     <w:lvlOverride w:ilvl="2">
-      <w:lvl w:ilvl="2" w:tplc="9EA0C694">
+      <w:lvl w:ilvl="2" w:tplc="3A2CF96A">
         <w:start w:val="1"/>
         <w:numFmt w:val="lowerRoman"/>
         <w:lvlText w:val="%3."/>
@@ -3634,7 +3601,7 @@
       </w:lvl>
     </w:lvlOverride>
     <w:lvlOverride w:ilvl="3">
-      <w:lvl w:ilvl="3" w:tplc="D2B86B7E">
+      <w:lvl w:ilvl="3" w:tplc="FD94A668">
         <w:start w:val="1"/>
         <w:numFmt w:val="decimal"/>
         <w:lvlText w:val="%4."/>
@@ -3661,7 +3628,7 @@
       </w:lvl>
     </w:lvlOverride>
     <w:lvlOverride w:ilvl="4">
-      <w:lvl w:ilvl="4" w:tplc="1F8CA534">
+      <w:lvl w:ilvl="4" w:tplc="67440A94">
         <w:start w:val="1"/>
         <w:numFmt w:val="lowerLetter"/>
         <w:lvlText w:val="%5."/>
@@ -3688,7 +3655,7 @@
       </w:lvl>
     </w:lvlOverride>
     <w:lvlOverride w:ilvl="5">
-      <w:lvl w:ilvl="5" w:tplc="630672EA">
+      <w:lvl w:ilvl="5" w:tplc="20E0A68E">
         <w:start w:val="1"/>
         <w:numFmt w:val="lowerRoman"/>
         <w:lvlText w:val="%6."/>
@@ -3715,7 +3682,7 @@
       </w:lvl>
     </w:lvlOverride>
     <w:lvlOverride w:ilvl="6">
-      <w:lvl w:ilvl="6" w:tplc="FEAE1C04">
+      <w:lvl w:ilvl="6" w:tplc="26107E84">
         <w:start w:val="1"/>
         <w:numFmt w:val="decimal"/>
         <w:lvlText w:val="%7."/>
@@ -3742,7 +3709,7 @@
       </w:lvl>
     </w:lvlOverride>
     <w:lvlOverride w:ilvl="7">
-      <w:lvl w:ilvl="7" w:tplc="4B580656">
+      <w:lvl w:ilvl="7" w:tplc="2A823EC6">
         <w:start w:val="1"/>
         <w:numFmt w:val="lowerLetter"/>
         <w:lvlText w:val="%8."/>
@@ -3769,7 +3736,7 @@
       </w:lvl>
     </w:lvlOverride>
     <w:lvlOverride w:ilvl="8">
-      <w:lvl w:ilvl="8" w:tplc="61043458">
+      <w:lvl w:ilvl="8" w:tplc="8B8E3660">
         <w:start w:val="1"/>
         <w:numFmt w:val="lowerRoman"/>
         <w:lvlText w:val="%9."/>

</xml_diff>